<commit_message>
Resume update, infra fixes
</commit_message>
<xml_diff>
--- a/docs/index/res/Bryan_Elliott.docx
+++ b/docs/index/res/Bryan_Elliott.docx
@@ -2,7 +2,7 @@
 <file path=word/document.xml><?xml version="1.0" encoding="utf-8"?>
 <w:document xmlns:w="http://schemas.openxmlformats.org/wordprocessingml/2006/main" xmlns:m="http://schemas.openxmlformats.org/officeDocument/2006/math" xmlns:r="http://schemas.openxmlformats.org/officeDocument/2006/relationships" xmlns:o="urn:schemas-microsoft-com:office:office" xmlns:v="urn:schemas-microsoft-com:vml" xmlns:w10="urn:schemas-microsoft-com:office:word" xmlns:a="http://schemas.openxmlformats.org/drawingml/2006/main" xmlns:pic="http://schemas.openxmlformats.org/drawingml/2006/picture" xmlns:wp="http://schemas.openxmlformats.org/drawingml/2006/wordprocessingDrawing">
   <w:body>
-    <w:bookmarkStart w:id="48" w:name="bryan-elliott"/>
+    <w:bookmarkStart w:id="37" w:name="bryan-elliott"/>
     <w:p>
       <w:pPr>
         <w:pStyle w:val="Heading1"/>
@@ -11,7 +11,7 @@
         <w:t xml:space="preserve">Bryan Elliott</w:t>
       </w:r>
     </w:p>
-    <w:bookmarkStart w:id="21" w:name="senior-software-engineer"/>
+    <w:bookmarkStart w:id="10" w:name="senior-software-engineer"/>
     <w:p>
       <w:pPr>
         <w:pStyle w:val="Heading2"/>
@@ -30,7 +30,7 @@
       <w:r>
         <w:t xml:space="preserve"> </w:t>
       </w:r>
-      <w:hyperlink r:id="rId20">
+      <w:hyperlink r:id="rId9">
         <w:r>
           <w:rPr>
             <w:rStyle w:val="Hyperlink"/>
@@ -71,8 +71,8 @@
         <w:t xml:space="preserve">Years of Experience: 11</w:t>
       </w:r>
     </w:p>
-    <w:bookmarkEnd w:id="21"/>
-    <w:bookmarkStart w:id="27" w:name="skills"/>
+    <w:bookmarkEnd w:id="10"/>
+    <w:bookmarkStart w:id="16" w:name="skills"/>
     <w:p>
       <w:pPr>
         <w:pStyle w:val="Heading2"/>
@@ -81,7 +81,7 @@
         <w:t xml:space="preserve">SKILLS</w:t>
       </w:r>
     </w:p>
-    <w:bookmarkStart w:id="22" w:name="general-skills"/>
+    <w:bookmarkStart w:id="11" w:name="general-skills"/>
     <w:p>
       <w:pPr>
         <w:pStyle w:val="Heading3"/>
@@ -186,8 +186,8 @@
         <w:t xml:space="preserve">Docker / Rancher container management</w:t>
       </w:r>
     </w:p>
-    <w:bookmarkEnd w:id="22"/>
-    <w:bookmarkStart w:id="25" w:name="languages"/>
+    <w:bookmarkEnd w:id="11"/>
+    <w:bookmarkStart w:id="14" w:name="languages"/>
     <w:p>
       <w:pPr>
         <w:pStyle w:val="Heading3"/>
@@ -196,7 +196,7 @@
         <w:t xml:space="preserve">Languages</w:t>
       </w:r>
     </w:p>
-    <w:bookmarkStart w:id="23" w:name="Xc8673da86ab202d5a6b589b493906a8f14092c4"/>
+    <w:bookmarkStart w:id="12" w:name="Xc8673da86ab202d5a6b589b493906a8f14092c4"/>
     <w:p>
       <w:pPr>
         <w:pStyle w:val="Heading4"/>
@@ -385,8 +385,8 @@
         <w:t xml:space="preserve">ECMAScript 6</w:t>
       </w:r>
     </w:p>
-    <w:bookmarkEnd w:id="23"/>
-    <w:bookmarkStart w:id="24" w:name="Xe0d8da835df20aadfd30745083a122ad550ffcd"/>
+    <w:bookmarkEnd w:id="12"/>
+    <w:bookmarkStart w:id="13" w:name="Xe0d8da835df20aadfd30745083a122ad550ffcd"/>
     <w:p>
       <w:pPr>
         <w:pStyle w:val="Heading4"/>
@@ -527,9 +527,9 @@
         <w:t xml:space="preserve">GDScript</w:t>
       </w:r>
     </w:p>
-    <w:bookmarkEnd w:id="24"/>
-    <w:bookmarkEnd w:id="25"/>
-    <w:bookmarkStart w:id="26" w:name="version-control-systems"/>
+    <w:bookmarkEnd w:id="13"/>
+    <w:bookmarkEnd w:id="14"/>
+    <w:bookmarkStart w:id="15" w:name="version-control-systems"/>
     <w:p>
       <w:pPr>
         <w:pStyle w:val="Heading3"/>
@@ -598,9 +598,9 @@
         <w:t xml:space="preserve">Bazaar</w:t>
       </w:r>
     </w:p>
-    <w:bookmarkEnd w:id="26"/>
-    <w:bookmarkEnd w:id="27"/>
-    <w:bookmarkStart w:id="47" w:name="specific-experience"/>
+    <w:bookmarkEnd w:id="15"/>
+    <w:bookmarkEnd w:id="16"/>
+    <w:bookmarkStart w:id="36" w:name="specific-experience"/>
     <w:p>
       <w:pPr>
         <w:pStyle w:val="Heading2"/>
@@ -609,12 +609,12 @@
         <w:t xml:space="preserve">Specific Experience</w:t>
       </w:r>
     </w:p>
-    <w:bookmarkStart w:id="29" w:name="bentley-systems---092024-to-present"/>
+    <w:bookmarkStart w:id="18" w:name="bentley-systems---092024-to-present"/>
     <w:p>
       <w:pPr>
         <w:pStyle w:val="Heading3"/>
       </w:pPr>
-      <w:hyperlink r:id="rId28">
+      <w:hyperlink r:id="rId17">
         <w:r>
           <w:rPr>
             <w:rStyle w:val="Hyperlink"/>
@@ -638,7 +638,7 @@
         </w:numPr>
       </w:pPr>
       <w:r>
-        <w:t xml:space="preserve">Part of the Cesium Infrastructure squad</w:t>
+        <w:t xml:space="preserve">Part of the Cesium Infrastructure and Cesium Ion squads</w:t>
       </w:r>
     </w:p>
     <w:p>
@@ -650,6 +650,18 @@
         </w:numPr>
       </w:pPr>
       <w:r>
+        <w:t xml:space="preserve">Geospatial data transforms</w:t>
+      </w:r>
+    </w:p>
+    <w:p>
+      <w:pPr>
+        <w:pStyle w:val="Compact"/>
+        <w:numPr>
+          <w:ilvl w:val="0"/>
+          <w:numId w:val="1006"/>
+        </w:numPr>
+      </w:pPr>
+      <w:r>
         <w:t xml:space="preserve">Continuous Integration</w:t>
       </w:r>
     </w:p>
@@ -662,6 +674,18 @@
         </w:numPr>
       </w:pPr>
       <w:r>
+        <w:t xml:space="preserve">UI development</w:t>
+      </w:r>
+    </w:p>
+    <w:p>
+      <w:pPr>
+        <w:pStyle w:val="Compact"/>
+        <w:numPr>
+          <w:ilvl w:val="0"/>
+          <w:numId w:val="1006"/>
+        </w:numPr>
+      </w:pPr>
+      <w:r>
         <w:t xml:space="preserve">Github Actions</w:t>
       </w:r>
     </w:p>
@@ -689,13 +713,13 @@
         <w:t xml:space="preserve">Deployment automation</w:t>
       </w:r>
     </w:p>
-    <w:bookmarkEnd w:id="29"/>
-    <w:bookmarkStart w:id="32" w:name="cesium-gs-inc.---082023-to-082024"/>
+    <w:bookmarkEnd w:id="18"/>
+    <w:bookmarkStart w:id="21" w:name="cesium-gs-inc.---082023-to-082024"/>
     <w:p>
       <w:pPr>
         <w:pStyle w:val="Heading3"/>
       </w:pPr>
-      <w:hyperlink r:id="rId30">
+      <w:hyperlink r:id="rId19">
         <w:r>
           <w:rPr>
             <w:rStyle w:val="Hyperlink"/>
@@ -710,7 +734,7 @@
         <w:t xml:space="preserve">- 08/2023 to 08/2024</w:t>
       </w:r>
     </w:p>
-    <w:bookmarkStart w:id="31" w:name="senior-software-developer"/>
+    <w:bookmarkStart w:id="20" w:name="senior-software-developer"/>
     <w:p>
       <w:pPr>
         <w:pStyle w:val="Heading4"/>
@@ -779,487 +803,491 @@
         <w:t xml:space="preserve">Proud to finally be part of an open-source company</w:t>
       </w:r>
     </w:p>
+    <w:bookmarkEnd w:id="20"/>
+    <w:bookmarkEnd w:id="21"/>
+    <w:bookmarkStart w:id="23" w:name="comcast---112017-to-082023"/>
+    <w:p>
+      <w:pPr>
+        <w:pStyle w:val="Heading3"/>
+      </w:pPr>
+      <w:r>
+        <w:t xml:space="preserve">Comcast - 11/2017 to 08/2023</w:t>
+      </w:r>
+    </w:p>
+    <w:bookmarkStart w:id="22" w:name="ui-developer"/>
+    <w:p>
+      <w:pPr>
+        <w:pStyle w:val="Heading4"/>
+      </w:pPr>
+      <w:r>
+        <w:t xml:space="preserve">UI Developer</w:t>
+      </w:r>
+    </w:p>
+    <w:p>
+      <w:pPr>
+        <w:pStyle w:val="Compact"/>
+        <w:numPr>
+          <w:ilvl w:val="0"/>
+          <w:numId w:val="1008"/>
+        </w:numPr>
+      </w:pPr>
+      <w:r>
+        <w:t xml:space="preserve">Responsible for maintaining existing Angular 1.x MyAccount application</w:t>
+      </w:r>
+    </w:p>
+    <w:p>
+      <w:pPr>
+        <w:pStyle w:val="Compact"/>
+        <w:numPr>
+          <w:ilvl w:val="0"/>
+          <w:numId w:val="1008"/>
+        </w:numPr>
+      </w:pPr>
+      <w:r>
+        <w:t xml:space="preserve">Disassembled MyAccount into micro-apps, porting functionality from</w:t>
+      </w:r>
+      <w:r>
+        <w:t xml:space="preserve"> </w:t>
+      </w:r>
+      <w:r>
+        <w:t xml:space="preserve">Angular 1.x to React / Redux</w:t>
+      </w:r>
+    </w:p>
+    <w:p>
+      <w:pPr>
+        <w:pStyle w:val="Compact"/>
+        <w:numPr>
+          <w:ilvl w:val="0"/>
+          <w:numId w:val="1008"/>
+        </w:numPr>
+      </w:pPr>
+      <w:r>
+        <w:t xml:space="preserve">Implemented OAuth2 client SSO for various user flows</w:t>
+      </w:r>
+    </w:p>
+    <w:p>
+      <w:pPr>
+        <w:pStyle w:val="Compact"/>
+        <w:numPr>
+          <w:ilvl w:val="0"/>
+          <w:numId w:val="1008"/>
+        </w:numPr>
+      </w:pPr>
+      <w:r>
+        <w:t xml:space="preserve">Implemented client-side payment encryption</w:t>
+      </w:r>
+    </w:p>
+    <w:p>
+      <w:pPr>
+        <w:pStyle w:val="Compact"/>
+        <w:numPr>
+          <w:ilvl w:val="0"/>
+          <w:numId w:val="1008"/>
+        </w:numPr>
+      </w:pPr>
+      <w:r>
+        <w:t xml:space="preserve">Implemented build/deploy logic atop existing gulp and CRA2 scripts</w:t>
+      </w:r>
+    </w:p>
+    <w:bookmarkEnd w:id="22"/>
+    <w:bookmarkEnd w:id="23"/>
+    <w:bookmarkStart w:id="25" w:name="Xf270ed4c577be047132042c67ecc2162bb09542"/>
+    <w:p>
+      <w:pPr>
+        <w:pStyle w:val="Heading3"/>
+      </w:pPr>
+      <w:r>
+        <w:t xml:space="preserve">Orbis Technologies, Inc. - 09/2011 to 11/2017</w:t>
+      </w:r>
+    </w:p>
+    <w:bookmarkStart w:id="24" w:name="ux-architect"/>
+    <w:p>
+      <w:pPr>
+        <w:pStyle w:val="Heading4"/>
+      </w:pPr>
+      <w:r>
+        <w:t xml:space="preserve">UX Architect</w:t>
+      </w:r>
+    </w:p>
+    <w:p>
+      <w:pPr>
+        <w:pStyle w:val="Compact"/>
+        <w:numPr>
+          <w:ilvl w:val="0"/>
+          <w:numId w:val="1009"/>
+        </w:numPr>
+      </w:pPr>
+      <w:r>
+        <w:t xml:space="preserve">Responsible for development of the user interface of RSuite 5 and RSuite 4,</w:t>
+      </w:r>
+      <w:r>
+        <w:t xml:space="preserve"> </w:t>
+      </w:r>
+      <w:r>
+        <w:t xml:space="preserve">including specification and development of REST services in Java</w:t>
+      </w:r>
+    </w:p>
+    <w:p>
+      <w:pPr>
+        <w:pStyle w:val="Compact"/>
+        <w:numPr>
+          <w:ilvl w:val="0"/>
+          <w:numId w:val="1009"/>
+        </w:numPr>
+      </w:pPr>
+      <w:r>
+        <w:t xml:space="preserve">Rebuilt RSuite from scratch using Ember.js, Handlebars, and LESS</w:t>
+      </w:r>
+    </w:p>
+    <w:p>
+      <w:pPr>
+        <w:pStyle w:val="Compact"/>
+        <w:numPr>
+          <w:ilvl w:val="0"/>
+          <w:numId w:val="1009"/>
+        </w:numPr>
+      </w:pPr>
+      <w:r>
+        <w:t xml:space="preserve">Built Java-based minification/concatenation for Javascript and LESS/CSS resources</w:t>
+      </w:r>
+    </w:p>
+    <w:p>
+      <w:pPr>
+        <w:pStyle w:val="Compact"/>
+        <w:numPr>
+          <w:ilvl w:val="0"/>
+          <w:numId w:val="1009"/>
+        </w:numPr>
+      </w:pPr>
+      <w:r>
+        <w:t xml:space="preserve">Refactored RSuite 3.6 to RSuite 3.7 to solve a large number of performance and usability issues.</w:t>
+      </w:r>
+    </w:p>
+    <w:p>
+      <w:pPr>
+        <w:pStyle w:val="Compact"/>
+        <w:numPr>
+          <w:ilvl w:val="0"/>
+          <w:numId w:val="1009"/>
+        </w:numPr>
+      </w:pPr>
+      <w:r>
+        <w:t xml:space="preserve">Developed client-side plugin framework and implemented many plugins for RSuite</w:t>
+      </w:r>
+    </w:p>
+    <w:p>
+      <w:pPr>
+        <w:pStyle w:val="Compact"/>
+        <w:numPr>
+          <w:ilvl w:val="0"/>
+          <w:numId w:val="1009"/>
+        </w:numPr>
+      </w:pPr>
+      <w:r>
+        <w:t xml:space="preserve">Extended preexisting server-side plugin framework using Java annotations and reflection</w:t>
+      </w:r>
+    </w:p>
+    <w:bookmarkEnd w:id="24"/>
+    <w:bookmarkEnd w:id="25"/>
+    <w:bookmarkStart w:id="27" w:name="trueaction-inc.---072009-to-092011"/>
+    <w:p>
+      <w:pPr>
+        <w:pStyle w:val="Heading3"/>
+      </w:pPr>
+      <w:r>
+        <w:t xml:space="preserve">TrueAction, Inc. - 07/2009 to 09/2011</w:t>
+      </w:r>
+    </w:p>
+    <w:bookmarkStart w:id="26" w:name="sr.-web-developer"/>
+    <w:p>
+      <w:pPr>
+        <w:pStyle w:val="Heading4"/>
+      </w:pPr>
+      <w:r>
+        <w:t xml:space="preserve">Sr. Web Developer</w:t>
+      </w:r>
+    </w:p>
+    <w:p>
+      <w:pPr>
+        <w:pStyle w:val="Compact"/>
+        <w:numPr>
+          <w:ilvl w:val="0"/>
+          <w:numId w:val="1010"/>
+        </w:numPr>
+      </w:pPr>
+      <w:r>
+        <w:t xml:space="preserve">Collaborated on large, tight-deadline e-commerce projects</w:t>
+      </w:r>
+    </w:p>
+    <w:p>
+      <w:pPr>
+        <w:pStyle w:val="Compact"/>
+        <w:numPr>
+          <w:ilvl w:val="0"/>
+          <w:numId w:val="1010"/>
+        </w:numPr>
+      </w:pPr>
+      <w:r>
+        <w:t xml:space="preserve">Learned Java, SVN, Git, and formal sofware architecture</w:t>
+      </w:r>
+    </w:p>
+    <w:p>
+      <w:pPr>
+        <w:pStyle w:val="Compact"/>
+        <w:numPr>
+          <w:ilvl w:val="0"/>
+          <w:numId w:val="1010"/>
+        </w:numPr>
+      </w:pPr>
+      <w:r>
+        <w:t xml:space="preserve">Worked with jQuery, Prototype, Spring, Maven</w:t>
+      </w:r>
+    </w:p>
+    <w:bookmarkEnd w:id="26"/>
+    <w:bookmarkEnd w:id="27"/>
+    <w:bookmarkStart w:id="29" w:name="sevens-and-sixes---112007-to-072009"/>
+    <w:p>
+      <w:pPr>
+        <w:pStyle w:val="Heading3"/>
+      </w:pPr>
+      <w:r>
+        <w:t xml:space="preserve">Sevens and Sixes - 11/2007 to 07/2009</w:t>
+      </w:r>
+    </w:p>
+    <w:bookmarkStart w:id="28" w:name="web-developer-contract"/>
+    <w:p>
+      <w:pPr>
+        <w:pStyle w:val="Heading4"/>
+      </w:pPr>
+      <w:r>
+        <w:t xml:space="preserve">Web Developer (Contract)</w:t>
+      </w:r>
+    </w:p>
+    <w:p>
+      <w:pPr>
+        <w:pStyle w:val="Compact"/>
+        <w:numPr>
+          <w:ilvl w:val="0"/>
+          <w:numId w:val="1011"/>
+        </w:numPr>
+      </w:pPr>
+      <w:r>
+        <w:t xml:space="preserve">Interacted with clients</w:t>
+      </w:r>
+    </w:p>
+    <w:p>
+      <w:pPr>
+        <w:pStyle w:val="Compact"/>
+        <w:numPr>
+          <w:ilvl w:val="0"/>
+          <w:numId w:val="1011"/>
+        </w:numPr>
+      </w:pPr>
+      <w:r>
+        <w:t xml:space="preserve">Estmated projects</w:t>
+      </w:r>
+    </w:p>
+    <w:p>
+      <w:pPr>
+        <w:pStyle w:val="Compact"/>
+        <w:numPr>
+          <w:ilvl w:val="0"/>
+          <w:numId w:val="1011"/>
+        </w:numPr>
+      </w:pPr>
+      <w:r>
+        <w:t xml:space="preserve">Mobile web development</w:t>
+      </w:r>
+    </w:p>
+    <w:p>
+      <w:pPr>
+        <w:pStyle w:val="Compact"/>
+        <w:numPr>
+          <w:ilvl w:val="0"/>
+          <w:numId w:val="1011"/>
+        </w:numPr>
+      </w:pPr>
+      <w:r>
+        <w:t xml:space="preserve">MVC architecture (via CakePHP)</w:t>
+      </w:r>
+    </w:p>
+    <w:p>
+      <w:pPr>
+        <w:pStyle w:val="Compact"/>
+        <w:numPr>
+          <w:ilvl w:val="0"/>
+          <w:numId w:val="1011"/>
+        </w:numPr>
+      </w:pPr>
+      <w:r>
+        <w:t xml:space="preserve">XHTML 1.0 / CSS2</w:t>
+      </w:r>
+    </w:p>
+    <w:bookmarkEnd w:id="28"/>
+    <w:bookmarkEnd w:id="29"/>
+    <w:bookmarkStart w:id="31" w:name="i-site-inc.---112008-to-072009"/>
+    <w:p>
+      <w:pPr>
+        <w:pStyle w:val="Heading3"/>
+      </w:pPr>
+      <w:r>
+        <w:t xml:space="preserve">I-Site, Inc. - 11/2008 to 07/2009</w:t>
+      </w:r>
+    </w:p>
+    <w:bookmarkStart w:id="30" w:name="web-developer"/>
+    <w:p>
+      <w:pPr>
+        <w:pStyle w:val="Heading4"/>
+      </w:pPr>
+      <w:r>
+        <w:t xml:space="preserve">Web Developer</w:t>
+      </w:r>
+    </w:p>
+    <w:p>
+      <w:pPr>
+        <w:pStyle w:val="Compact"/>
+        <w:numPr>
+          <w:ilvl w:val="0"/>
+          <w:numId w:val="1012"/>
+        </w:numPr>
+      </w:pPr>
+      <w:r>
+        <w:t xml:space="preserve">Developed advert sing sites for a number of clients using PHP (v5, OOP), Drupal, Flash</w:t>
+      </w:r>
+    </w:p>
+    <w:p>
+      <w:pPr>
+        <w:pStyle w:val="Compact"/>
+        <w:numPr>
+          <w:ilvl w:val="0"/>
+          <w:numId w:val="1012"/>
+        </w:numPr>
+      </w:pPr>
+      <w:r>
+        <w:t xml:space="preserve">Developed the iGorilla app in Objective C</w:t>
+      </w:r>
+    </w:p>
+    <w:p>
+      <w:pPr>
+        <w:pStyle w:val="Compact"/>
+        <w:numPr>
+          <w:ilvl w:val="0"/>
+          <w:numId w:val="1012"/>
+        </w:numPr>
+      </w:pPr>
+      <w:r>
+        <w:t xml:space="preserve">Learned Google Maps API, Linux server admin, Apache config, jQuery</w:t>
+      </w:r>
+    </w:p>
+    <w:bookmarkEnd w:id="30"/>
     <w:bookmarkEnd w:id="31"/>
+    <w:bookmarkStart w:id="33" w:name="abacus-studios-inc.---052006-to-072009"/>
+    <w:p>
+      <w:pPr>
+        <w:pStyle w:val="Heading3"/>
+      </w:pPr>
+      <w:r>
+        <w:t xml:space="preserve">Abacus Studios, Inc. - 05/2006 to 07/2009</w:t>
+      </w:r>
+    </w:p>
+    <w:bookmarkStart w:id="32" w:name="web-developer-contract-partner"/>
+    <w:p>
+      <w:pPr>
+        <w:pStyle w:val="Heading4"/>
+      </w:pPr>
+      <w:r>
+        <w:t xml:space="preserve">Web developer (Contract partner)</w:t>
+      </w:r>
+    </w:p>
+    <w:p>
+      <w:pPr>
+        <w:pStyle w:val="Compact"/>
+        <w:numPr>
+          <w:ilvl w:val="0"/>
+          <w:numId w:val="1013"/>
+        </w:numPr>
+      </w:pPr>
+      <w:r>
+        <w:t xml:space="preserve">Developed websites and shops to clients’ specifcatons and partner’s design</w:t>
+      </w:r>
+    </w:p>
+    <w:p>
+      <w:pPr>
+        <w:pStyle w:val="Compact"/>
+        <w:numPr>
+          <w:ilvl w:val="0"/>
+          <w:numId w:val="1013"/>
+        </w:numPr>
+      </w:pPr>
+      <w:r>
+        <w:t xml:space="preserve">Learned Javascript, Prototype, PHP (v4, functional), Paypal API,</w:t>
+      </w:r>
+      <w:r>
+        <w:t xml:space="preserve"> </w:t>
+      </w:r>
+      <w:r>
+        <w:t xml:space="preserve">cross-browser design implementaton, automated maintenance, test-driven</w:t>
+      </w:r>
+      <w:r>
+        <w:t xml:space="preserve"> </w:t>
+      </w:r>
+      <w:r>
+        <w:t xml:space="preserve">development</w:t>
+      </w:r>
+    </w:p>
     <w:bookmarkEnd w:id="32"/>
-    <w:bookmarkStart w:id="34" w:name="comcast---112017-to-082023"/>
+    <w:bookmarkEnd w:id="33"/>
+    <w:bookmarkStart w:id="35" w:name="X82ddc6d0625e5c7682b1c753d8424e0d0efa47b"/>
     <w:p>
       <w:pPr>
         <w:pStyle w:val="Heading3"/>
       </w:pPr>
       <w:r>
-        <w:t xml:space="preserve">Comcast - 11/2017 to 08/2023</w:t>
-      </w:r>
-    </w:p>
-    <w:bookmarkStart w:id="33" w:name="ui-developer"/>
+        <w:t xml:space="preserve">Wharton Alumni Affairs - 01/2006 to 05/2006</w:t>
+      </w:r>
+    </w:p>
+    <w:bookmarkStart w:id="34" w:name="web-developer-project"/>
     <w:p>
       <w:pPr>
         <w:pStyle w:val="Heading4"/>
       </w:pPr>
       <w:r>
-        <w:t xml:space="preserve">UI Developer</w:t>
-      </w:r>
-    </w:p>
-    <w:p>
-      <w:pPr>
-        <w:pStyle w:val="Compact"/>
-        <w:numPr>
-          <w:ilvl w:val="0"/>
-          <w:numId w:val="1008"/>
-        </w:numPr>
-      </w:pPr>
-      <w:r>
-        <w:t xml:space="preserve">Responsible for maintaining existing Angular 1.x MyAccount application</w:t>
-      </w:r>
-    </w:p>
-    <w:p>
-      <w:pPr>
-        <w:pStyle w:val="Compact"/>
-        <w:numPr>
-          <w:ilvl w:val="0"/>
-          <w:numId w:val="1008"/>
-        </w:numPr>
-      </w:pPr>
-      <w:r>
-        <w:t xml:space="preserve">Disassembled MyAccount into micro-apps, porting functionality from</w:t>
-      </w:r>
-      <w:r>
-        <w:t xml:space="preserve"> </w:t>
-      </w:r>
-      <w:r>
-        <w:t xml:space="preserve">Angular 1.x to React / Redux</w:t>
-      </w:r>
-    </w:p>
-    <w:p>
-      <w:pPr>
-        <w:pStyle w:val="Compact"/>
-        <w:numPr>
-          <w:ilvl w:val="0"/>
-          <w:numId w:val="1008"/>
-        </w:numPr>
-      </w:pPr>
-      <w:r>
-        <w:t xml:space="preserve">Implemented OAuth2 client SSO for various user flows</w:t>
-      </w:r>
-    </w:p>
-    <w:p>
-      <w:pPr>
-        <w:pStyle w:val="Compact"/>
-        <w:numPr>
-          <w:ilvl w:val="0"/>
-          <w:numId w:val="1008"/>
-        </w:numPr>
-      </w:pPr>
-      <w:r>
-        <w:t xml:space="preserve">Implemented client-side payment encryption</w:t>
-      </w:r>
-    </w:p>
-    <w:p>
-      <w:pPr>
-        <w:pStyle w:val="Compact"/>
-        <w:numPr>
-          <w:ilvl w:val="0"/>
-          <w:numId w:val="1008"/>
-        </w:numPr>
-      </w:pPr>
-      <w:r>
-        <w:t xml:space="preserve">Implemented build/deploy logic atop existing gulp and CRA2 scripts</w:t>
-      </w:r>
-    </w:p>
-    <w:bookmarkEnd w:id="33"/>
+        <w:t xml:space="preserve">Web developer (Project)</w:t>
+      </w:r>
+    </w:p>
+    <w:p>
+      <w:pPr>
+        <w:pStyle w:val="Compact"/>
+        <w:numPr>
+          <w:ilvl w:val="0"/>
+          <w:numId w:val="1014"/>
+        </w:numPr>
+      </w:pPr>
+      <w:r>
+        <w:t xml:space="preserve">Reallocated from my job as Administratve Assistant to build the Wharton Alumni Affairs website</w:t>
+      </w:r>
+    </w:p>
+    <w:p>
+      <w:pPr>
+        <w:pStyle w:val="Compact"/>
+        <w:numPr>
+          <w:ilvl w:val="0"/>
+          <w:numId w:val="1014"/>
+        </w:numPr>
+      </w:pPr>
+      <w:r>
+        <w:t xml:space="preserve">Leaned HTML 4.01 and CSS, as well as basic JavaScript, ColdFusion, and other early web technologies</w:t>
+      </w:r>
+    </w:p>
     <w:bookmarkEnd w:id="34"/>
-    <w:bookmarkStart w:id="36" w:name="Xf270ed4c577be047132042c67ecc2162bb09542"/>
-    <w:p>
-      <w:pPr>
-        <w:pStyle w:val="Heading3"/>
-      </w:pPr>
-      <w:r>
-        <w:t xml:space="preserve">Orbis Technologies, Inc. - 09/2011 to 11/2017</w:t>
-      </w:r>
-    </w:p>
-    <w:bookmarkStart w:id="35" w:name="ux-architect"/>
-    <w:p>
-      <w:pPr>
-        <w:pStyle w:val="Heading4"/>
-      </w:pPr>
-      <w:r>
-        <w:t xml:space="preserve">UX Architect</w:t>
-      </w:r>
-    </w:p>
-    <w:p>
-      <w:pPr>
-        <w:pStyle w:val="Compact"/>
-        <w:numPr>
-          <w:ilvl w:val="0"/>
-          <w:numId w:val="1009"/>
-        </w:numPr>
-      </w:pPr>
-      <w:r>
-        <w:t xml:space="preserve">Responsible for development of the user interface of RSuite 5 and RSuite 4,</w:t>
-      </w:r>
-      <w:r>
-        <w:t xml:space="preserve"> </w:t>
-      </w:r>
-      <w:r>
-        <w:t xml:space="preserve">including specification and development of REST services in Java</w:t>
-      </w:r>
-    </w:p>
-    <w:p>
-      <w:pPr>
-        <w:pStyle w:val="Compact"/>
-        <w:numPr>
-          <w:ilvl w:val="0"/>
-          <w:numId w:val="1009"/>
-        </w:numPr>
-      </w:pPr>
-      <w:r>
-        <w:t xml:space="preserve">Rebuilt RSuite from scratch using Ember.js, Handlebars, and LESS</w:t>
-      </w:r>
-    </w:p>
-    <w:p>
-      <w:pPr>
-        <w:pStyle w:val="Compact"/>
-        <w:numPr>
-          <w:ilvl w:val="0"/>
-          <w:numId w:val="1009"/>
-        </w:numPr>
-      </w:pPr>
-      <w:r>
-        <w:t xml:space="preserve">Built Java-based minification/concatenation for Javascript and LESS/CSS resources</w:t>
-      </w:r>
-    </w:p>
-    <w:p>
-      <w:pPr>
-        <w:pStyle w:val="Compact"/>
-        <w:numPr>
-          <w:ilvl w:val="0"/>
-          <w:numId w:val="1009"/>
-        </w:numPr>
-      </w:pPr>
-      <w:r>
-        <w:t xml:space="preserve">Refactored RSuite 3.6 to RSuite 3.7 to solve a large number of performance and usability issues.</w:t>
-      </w:r>
-    </w:p>
-    <w:p>
-      <w:pPr>
-        <w:pStyle w:val="Compact"/>
-        <w:numPr>
-          <w:ilvl w:val="0"/>
-          <w:numId w:val="1009"/>
-        </w:numPr>
-      </w:pPr>
-      <w:r>
-        <w:t xml:space="preserve">Developed client-side plugin framework and implemented many plugins for RSuite</w:t>
-      </w:r>
-    </w:p>
-    <w:p>
-      <w:pPr>
-        <w:pStyle w:val="Compact"/>
-        <w:numPr>
-          <w:ilvl w:val="0"/>
-          <w:numId w:val="1009"/>
-        </w:numPr>
-      </w:pPr>
-      <w:r>
-        <w:t xml:space="preserve">Extended preexisting server-side plugin framework using Java annotations and reflection</w:t>
-      </w:r>
-    </w:p>
     <w:bookmarkEnd w:id="35"/>
     <w:bookmarkEnd w:id="36"/>
-    <w:bookmarkStart w:id="38" w:name="trueaction-inc.---072009-to-092011"/>
-    <w:p>
-      <w:pPr>
-        <w:pStyle w:val="Heading3"/>
-      </w:pPr>
-      <w:r>
-        <w:t xml:space="preserve">TrueAction, Inc. - 07/2009 to 09/2011</w:t>
-      </w:r>
-    </w:p>
-    <w:bookmarkStart w:id="37" w:name="sr.-web-developer"/>
-    <w:p>
-      <w:pPr>
-        <w:pStyle w:val="Heading4"/>
-      </w:pPr>
-      <w:r>
-        <w:t xml:space="preserve">Sr. Web Developer</w:t>
-      </w:r>
-    </w:p>
-    <w:p>
-      <w:pPr>
-        <w:pStyle w:val="Compact"/>
-        <w:numPr>
-          <w:ilvl w:val="0"/>
-          <w:numId w:val="1010"/>
-        </w:numPr>
-      </w:pPr>
-      <w:r>
-        <w:t xml:space="preserve">Collaborated on large, tight-deadline e-commerce projects</w:t>
-      </w:r>
-    </w:p>
-    <w:p>
-      <w:pPr>
-        <w:pStyle w:val="Compact"/>
-        <w:numPr>
-          <w:ilvl w:val="0"/>
-          <w:numId w:val="1010"/>
-        </w:numPr>
-      </w:pPr>
-      <w:r>
-        <w:t xml:space="preserve">Learned Java, SVN, Git, and formal sofware architecture</w:t>
-      </w:r>
-    </w:p>
-    <w:p>
-      <w:pPr>
-        <w:pStyle w:val="Compact"/>
-        <w:numPr>
-          <w:ilvl w:val="0"/>
-          <w:numId w:val="1010"/>
-        </w:numPr>
-      </w:pPr>
-      <w:r>
-        <w:t xml:space="preserve">Worked with jQuery, Prototype, Spring, Maven</w:t>
-      </w:r>
-    </w:p>
     <w:bookmarkEnd w:id="37"/>
-    <w:bookmarkEnd w:id="38"/>
-    <w:bookmarkStart w:id="40" w:name="sevens-and-sixes---112007-to-072009"/>
-    <w:p>
-      <w:pPr>
-        <w:pStyle w:val="Heading3"/>
-      </w:pPr>
-      <w:r>
-        <w:t xml:space="preserve">Sevens and Sixes - 11/2007 to 07/2009</w:t>
-      </w:r>
-    </w:p>
-    <w:bookmarkStart w:id="39" w:name="web-developer-contract"/>
-    <w:p>
-      <w:pPr>
-        <w:pStyle w:val="Heading4"/>
-      </w:pPr>
-      <w:r>
-        <w:t xml:space="preserve">Web Developer (Contract)</w:t>
-      </w:r>
-    </w:p>
-    <w:p>
-      <w:pPr>
-        <w:pStyle w:val="Compact"/>
-        <w:numPr>
-          <w:ilvl w:val="0"/>
-          <w:numId w:val="1011"/>
-        </w:numPr>
-      </w:pPr>
-      <w:r>
-        <w:t xml:space="preserve">Interacted with clients</w:t>
-      </w:r>
-    </w:p>
-    <w:p>
-      <w:pPr>
-        <w:pStyle w:val="Compact"/>
-        <w:numPr>
-          <w:ilvl w:val="0"/>
-          <w:numId w:val="1011"/>
-        </w:numPr>
-      </w:pPr>
-      <w:r>
-        <w:t xml:space="preserve">Estmated projects</w:t>
-      </w:r>
-    </w:p>
-    <w:p>
-      <w:pPr>
-        <w:pStyle w:val="Compact"/>
-        <w:numPr>
-          <w:ilvl w:val="0"/>
-          <w:numId w:val="1011"/>
-        </w:numPr>
-      </w:pPr>
-      <w:r>
-        <w:t xml:space="preserve">Mobile web development</w:t>
-      </w:r>
-    </w:p>
-    <w:p>
-      <w:pPr>
-        <w:pStyle w:val="Compact"/>
-        <w:numPr>
-          <w:ilvl w:val="0"/>
-          <w:numId w:val="1011"/>
-        </w:numPr>
-      </w:pPr>
-      <w:r>
-        <w:t xml:space="preserve">MVC architecture (via CakePHP)</w:t>
-      </w:r>
-    </w:p>
-    <w:p>
-      <w:pPr>
-        <w:pStyle w:val="Compact"/>
-        <w:numPr>
-          <w:ilvl w:val="0"/>
-          <w:numId w:val="1011"/>
-        </w:numPr>
-      </w:pPr>
-      <w:r>
-        <w:t xml:space="preserve">XHTML 1.0 / CSS2</w:t>
-      </w:r>
-    </w:p>
-    <w:bookmarkEnd w:id="39"/>
-    <w:bookmarkEnd w:id="40"/>
-    <w:bookmarkStart w:id="42" w:name="i-site-inc.---112008-to-072009"/>
-    <w:p>
-      <w:pPr>
-        <w:pStyle w:val="Heading3"/>
-      </w:pPr>
-      <w:r>
-        <w:t xml:space="preserve">I-Site, Inc. - 11/2008 to 07/2009</w:t>
-      </w:r>
-    </w:p>
-    <w:bookmarkStart w:id="41" w:name="web-developer"/>
-    <w:p>
-      <w:pPr>
-        <w:pStyle w:val="Heading4"/>
-      </w:pPr>
-      <w:r>
-        <w:t xml:space="preserve">Web Developer</w:t>
-      </w:r>
-    </w:p>
-    <w:p>
-      <w:pPr>
-        <w:pStyle w:val="Compact"/>
-        <w:numPr>
-          <w:ilvl w:val="0"/>
-          <w:numId w:val="1012"/>
-        </w:numPr>
-      </w:pPr>
-      <w:r>
-        <w:t xml:space="preserve">Developed advert sing sites for a number of clients using PHP (v5, OOP), Drupal, Flash</w:t>
-      </w:r>
-    </w:p>
-    <w:p>
-      <w:pPr>
-        <w:pStyle w:val="Compact"/>
-        <w:numPr>
-          <w:ilvl w:val="0"/>
-          <w:numId w:val="1012"/>
-        </w:numPr>
-      </w:pPr>
-      <w:r>
-        <w:t xml:space="preserve">Developed the iGorilla app in Objective C</w:t>
-      </w:r>
-    </w:p>
-    <w:p>
-      <w:pPr>
-        <w:pStyle w:val="Compact"/>
-        <w:numPr>
-          <w:ilvl w:val="0"/>
-          <w:numId w:val="1012"/>
-        </w:numPr>
-      </w:pPr>
-      <w:r>
-        <w:t xml:space="preserve">Learned Google Maps API, Linux server admin, Apache config, jQuery</w:t>
-      </w:r>
-    </w:p>
-    <w:bookmarkEnd w:id="41"/>
-    <w:bookmarkEnd w:id="42"/>
-    <w:bookmarkStart w:id="44" w:name="abacus-studios-inc.---052006-to-072009"/>
-    <w:p>
-      <w:pPr>
-        <w:pStyle w:val="Heading3"/>
-      </w:pPr>
-      <w:r>
-        <w:t xml:space="preserve">Abacus Studios, Inc. - 05/2006 to 07/2009</w:t>
-      </w:r>
-    </w:p>
-    <w:bookmarkStart w:id="43" w:name="web-developer-contract-partner"/>
-    <w:p>
-      <w:pPr>
-        <w:pStyle w:val="Heading4"/>
-      </w:pPr>
-      <w:r>
-        <w:t xml:space="preserve">Web developer (Contract partner)</w:t>
-      </w:r>
-    </w:p>
-    <w:p>
-      <w:pPr>
-        <w:pStyle w:val="Compact"/>
-        <w:numPr>
-          <w:ilvl w:val="0"/>
-          <w:numId w:val="1013"/>
-        </w:numPr>
-      </w:pPr>
-      <w:r>
-        <w:t xml:space="preserve">Developed websites and shops to clients’ specifcatons and partner’s design</w:t>
-      </w:r>
-    </w:p>
-    <w:p>
-      <w:pPr>
-        <w:pStyle w:val="Compact"/>
-        <w:numPr>
-          <w:ilvl w:val="0"/>
-          <w:numId w:val="1013"/>
-        </w:numPr>
-      </w:pPr>
-      <w:r>
-        <w:t xml:space="preserve">Learned Javascript, Prototype, PHP (v4, functional), Paypal API,</w:t>
-      </w:r>
-      <w:r>
-        <w:t xml:space="preserve"> </w:t>
-      </w:r>
-      <w:r>
-        <w:t xml:space="preserve">cross-browser design implementaton, automated maintenance, test-driven</w:t>
-      </w:r>
-      <w:r>
-        <w:t xml:space="preserve"> </w:t>
-      </w:r>
-      <w:r>
-        <w:t xml:space="preserve">development</w:t>
-      </w:r>
-    </w:p>
-    <w:bookmarkEnd w:id="43"/>
-    <w:bookmarkEnd w:id="44"/>
-    <w:bookmarkStart w:id="46" w:name="X82ddc6d0625e5c7682b1c753d8424e0d0efa47b"/>
-    <w:p>
-      <w:pPr>
-        <w:pStyle w:val="Heading3"/>
-      </w:pPr>
-      <w:r>
-        <w:t xml:space="preserve">Wharton Alumni Affairs - 01/2006 to 05/2006</w:t>
-      </w:r>
-    </w:p>
-    <w:bookmarkStart w:id="45" w:name="web-developer-project"/>
-    <w:p>
-      <w:pPr>
-        <w:pStyle w:val="Heading4"/>
-      </w:pPr>
-      <w:r>
-        <w:t xml:space="preserve">Web developer (Project)</w:t>
-      </w:r>
-    </w:p>
-    <w:p>
-      <w:pPr>
-        <w:pStyle w:val="Compact"/>
-        <w:numPr>
-          <w:ilvl w:val="0"/>
-          <w:numId w:val="1014"/>
-        </w:numPr>
-      </w:pPr>
-      <w:r>
-        <w:t xml:space="preserve">Reallocated from my job as Administratve Assistant to build the Wharton Alumni Affairs website</w:t>
-      </w:r>
-    </w:p>
-    <w:p>
-      <w:pPr>
-        <w:pStyle w:val="Compact"/>
-        <w:numPr>
-          <w:ilvl w:val="0"/>
-          <w:numId w:val="1014"/>
-        </w:numPr>
-      </w:pPr>
-      <w:r>
-        <w:t xml:space="preserve">Leaned HTML 4.01 and CSS, as well as basic JavaScript, ColdFusion, and other early web technologies</w:t>
-      </w:r>
-    </w:p>
-    <w:bookmarkEnd w:id="45"/>
-    <w:bookmarkEnd w:id="46"/>
-    <w:bookmarkEnd w:id="47"/>
-    <w:bookmarkEnd w:id="48"/>
-    <w:sectPr/>
+    <w:sectPr>
+      <w:footnotePr>
+        <w:numRestart w:val="eachSect"/>
+      </w:footnotePr>
+    </w:sectPr>
   </w:body>
 </w:document>
 </file>
@@ -1576,8 +1604,6 @@
     </w:pPr>
     <w:rPr>
       <w:rFonts w:asciiTheme="majorHAnsi" w:cstheme="majorBidi" w:eastAsiaTheme="majorEastAsia" w:hAnsiTheme="majorHAnsi"/>
-      <w:spacing w:val="-10"/>
-      <w:kern w:val="28"/>
       <w:sz w:val="56"/>
       <w:szCs w:val="56"/>
     </w:rPr>
@@ -1590,8 +1616,6 @@
     <w:rsid w:val="00A10FD9"/>
     <w:rPr>
       <w:rFonts w:asciiTheme="majorHAnsi" w:cstheme="majorBidi" w:eastAsiaTheme="majorEastAsia" w:hAnsiTheme="majorHAnsi"/>
-      <w:spacing w:val="-10"/>
-      <w:kern w:val="28"/>
       <w:sz w:val="56"/>
       <w:szCs w:val="56"/>
     </w:rPr>
@@ -1632,23 +1656,31 @@
   </w:style>
   <w:style w:customStyle="1" w:styleId="Author" w:type="paragraph">
     <w:name w:val="Author"/>
+    <w:basedOn w:val="Title"/>
     <w:next w:val="BodyText"/>
     <w:qFormat/>
     <w:pPr>
       <w:keepNext/>
       <w:keepLines/>
-      <w:jc w:val="center"/>
     </w:pPr>
+    <w:rPr>
+      <w:sz w:val="24"/>
+      <w:szCs w:val="24"/>
+    </w:rPr>
   </w:style>
   <w:style w:styleId="Date" w:type="paragraph">
     <w:name w:val="Date"/>
+    <w:basedOn w:val="Title"/>
     <w:next w:val="BodyText"/>
     <w:qFormat/>
     <w:pPr>
       <w:keepNext/>
       <w:keepLines/>
-      <w:jc w:val="center"/>
     </w:pPr>
+    <w:rPr>
+      <w:sz w:val="24"/>
+      <w:szCs w:val="24"/>
+    </w:rPr>
   </w:style>
   <w:style w:customStyle="1" w:styleId="AbstractTitle" w:type="paragraph">
     <w:name w:val="Abstract Title"/>

</xml_diff>